<commit_message>
with Q4.4 and Q4.5
</commit_message>
<xml_diff>
--- a/wet3/wet3_q4.docx
+++ b/wet3/wet3_q4.docx
@@ -182,13 +182,7 @@
                 <w:rPr>
                   <w:rFonts w:ascii="Cambria Math" w:eastAsiaTheme="minorEastAsia" w:hAnsi="Cambria Math"/>
                 </w:rPr>
-                <m:t>T</m:t>
-              </m:r>
-              <m:r>
-                <w:rPr>
-                  <w:rFonts w:ascii="Cambria Math" w:eastAsiaTheme="minorEastAsia" w:hAnsi="Cambria Math"/>
-                </w:rPr>
-                <m:t>-1</m:t>
+                <m:t>T-1</m:t>
               </m:r>
             </m:sup>
             <m:e>
@@ -268,13 +262,7 @@
             <w:rPr>
               <w:rFonts w:ascii="Cambria Math" w:eastAsiaTheme="minorEastAsia" w:hAnsi="Cambria Math"/>
             </w:rPr>
-            <m:t>+</m:t>
-          </m:r>
-          <m:r>
-            <w:rPr>
-              <w:rFonts w:ascii="Cambria Math" w:eastAsiaTheme="minorEastAsia" w:hAnsi="Cambria Math"/>
-            </w:rPr>
-            <m:t>r</m:t>
+            <m:t>+r</m:t>
           </m:r>
           <m:d>
             <m:dPr>
@@ -477,6 +465,9 @@
       </w:r>
       <m:oMath>
         <m:r>
+          <m:rPr>
+            <m:sty m:val="p"/>
+          </m:rPr>
           <w:rPr>
             <w:rFonts w:ascii="Cambria Math" w:eastAsiaTheme="minorEastAsia" w:hAnsi="Cambria Math"/>
           </w:rPr>
@@ -876,13 +867,7 @@
           <w:rPr>
             <w:rFonts w:ascii="Cambria Math" w:eastAsiaTheme="minorEastAsia" w:hAnsi="Cambria Math"/>
           </w:rPr>
-          <m:t>17</m:t>
-        </m:r>
-        <m:r>
-          <w:rPr>
-            <w:rFonts w:ascii="Cambria Math" w:eastAsiaTheme="minorEastAsia" w:hAnsi="Cambria Math"/>
-          </w:rPr>
-          <m:t>5</m:t>
+          <m:t>175</m:t>
         </m:r>
       </m:oMath>
       <w:r>
@@ -1043,13 +1028,7 @@
           <w:rPr>
             <w:rFonts w:ascii="Cambria Math" w:eastAsiaTheme="minorEastAsia" w:hAnsi="Cambria Math"/>
           </w:rPr>
-          <m:t>=-</m:t>
-        </m:r>
-        <m:r>
-          <w:rPr>
-            <w:rFonts w:ascii="Cambria Math" w:eastAsiaTheme="minorEastAsia" w:hAnsi="Cambria Math"/>
-          </w:rPr>
-          <m:t>176</m:t>
+          <m:t>=-176</m:t>
         </m:r>
       </m:oMath>
       <w:r>
@@ -1189,19 +1168,7 @@
                 <w:rPr>
                   <w:rFonts w:ascii="Cambria Math" w:hAnsi="Cambria Math"/>
                 </w:rPr>
-                <m:t>num of iterations car reached top</m:t>
-              </m:r>
-              <m:r>
-                <w:rPr>
-                  <w:rFonts w:ascii="Cambria Math" w:hAnsi="Cambria Math"/>
-                </w:rPr>
-                <m:t>,</m:t>
-              </m:r>
-              <m:r>
-                <w:rPr>
-                  <w:rFonts w:ascii="Cambria Math" w:hAnsi="Cambria Math"/>
-                </w:rPr>
-                <m:t xml:space="preserve"> with reward&gt;-75</m:t>
+                <m:t>num of iterations car reached top, with reward&gt;-75</m:t>
               </m:r>
             </m:num>
             <m:den>
@@ -2664,10 +2631,7 @@
         <w:t xml:space="preserve">First Seed = 123: </w:t>
       </w:r>
       <w:r>
-        <w:t>1599</w:t>
-      </w:r>
-      <w:r>
-        <w:t xml:space="preserve"> </w:t>
+        <w:t xml:space="preserve">1599 </w:t>
       </w:r>
       <w:r>
         <w:t xml:space="preserve">episodes (first run) and after </w:t>
@@ -2777,6 +2741,9 @@
         <w:ind w:left="540"/>
       </w:pPr>
       <w:r>
+        <w:rPr>
+          <w:noProof/>
+        </w:rPr>
         <w:drawing>
           <wp:inline distT="0" distB="0" distL="0" distR="0" wp14:anchorId="6EF9AA6E" wp14:editId="0367C738">
             <wp:extent cx="5943600" cy="3070860"/>
@@ -2826,6 +2793,9 @@
         <w:ind w:left="540"/>
       </w:pPr>
       <w:r>
+        <w:rPr>
+          <w:noProof/>
+        </w:rPr>
         <w:lastRenderedPageBreak/>
         <w:drawing>
           <wp:inline distT="0" distB="0" distL="0" distR="0" wp14:anchorId="4EBA9201" wp14:editId="1BD8E25E">
@@ -2882,6 +2852,9 @@
         </w:tabs>
       </w:pPr>
       <w:r>
+        <w:rPr>
+          <w:noProof/>
+        </w:rPr>
         <w:drawing>
           <wp:inline distT="0" distB="0" distL="0" distR="0" wp14:anchorId="40DFC358" wp14:editId="4D3E47F0">
             <wp:extent cx="5943600" cy="3188335"/>
@@ -2921,6 +2894,9 @@
     </w:p>
     <w:p>
       <w:r>
+        <w:rPr>
+          <w:noProof/>
+        </w:rPr>
         <w:lastRenderedPageBreak/>
         <w:drawing>
           <wp:inline distT="0" distB="0" distL="0" distR="0" wp14:anchorId="153825F3" wp14:editId="1BF97D3C">
@@ -3017,6 +2993,9 @@
         <w:ind w:left="540"/>
       </w:pPr>
       <w:r>
+        <w:rPr>
+          <w:noProof/>
+        </w:rPr>
         <w:drawing>
           <wp:inline distT="0" distB="0" distL="0" distR="0" wp14:anchorId="71159EA2" wp14:editId="401939F2">
             <wp:extent cx="5943600" cy="3103880"/>
@@ -3061,6 +3040,9 @@
         </w:tabs>
       </w:pPr>
       <w:r>
+        <w:rPr>
+          <w:noProof/>
+        </w:rPr>
         <w:lastRenderedPageBreak/>
         <w:drawing>
           <wp:inline distT="0" distB="0" distL="0" distR="0" wp14:anchorId="048F3BFD" wp14:editId="25AA09A4">
@@ -3121,6 +3103,9 @@
         </w:rPr>
       </w:pPr>
       <w:r>
+        <w:rPr>
+          <w:noProof/>
+        </w:rPr>
         <w:drawing>
           <wp:inline distT="0" distB="0" distL="0" distR="0" wp14:anchorId="5CC8BCD8" wp14:editId="59314E0F">
             <wp:extent cx="5943600" cy="3185160"/>
@@ -3176,6 +3161,9 @@
         </w:rPr>
       </w:pPr>
       <w:r>
+        <w:rPr>
+          <w:noProof/>
+        </w:rPr>
         <w:lastRenderedPageBreak/>
         <w:drawing>
           <wp:inline distT="0" distB="0" distL="0" distR="0" wp14:anchorId="09A640DB" wp14:editId="4CF3EEB6">
@@ -3303,6 +3291,7 @@
       <w:r>
         <w:rPr>
           <w:rFonts w:eastAsiaTheme="minorEastAsia"/>
+          <w:noProof/>
         </w:rPr>
         <w:drawing>
           <wp:inline distT="0" distB="0" distL="0" distR="0" wp14:anchorId="7BE0F1B5" wp14:editId="4A59CCB7">
@@ -3352,6 +3341,7 @@
       <w:r>
         <w:rPr>
           <w:rFonts w:eastAsiaTheme="minorEastAsia"/>
+          <w:noProof/>
         </w:rPr>
         <w:lastRenderedPageBreak/>
         <w:drawing>
@@ -3410,6 +3400,7 @@
       <w:r>
         <w:rPr>
           <w:rFonts w:eastAsiaTheme="minorEastAsia"/>
+          <w:noProof/>
         </w:rPr>
         <w:drawing>
           <wp:inline distT="0" distB="0" distL="0" distR="0" wp14:anchorId="1EDB1FCC" wp14:editId="621FAF33">
@@ -3455,6 +3446,9 @@
         </w:rPr>
       </w:pPr>
       <w:r>
+        <w:rPr>
+          <w:noProof/>
+        </w:rPr>
         <w:lastRenderedPageBreak/>
         <w:drawing>
           <wp:inline distT="0" distB="0" distL="0" distR="0" wp14:anchorId="36CAC05B" wp14:editId="60CD3876">
@@ -3572,6 +3566,7 @@
       <w:r>
         <w:rPr>
           <w:rFonts w:eastAsiaTheme="minorEastAsia"/>
+          <w:noProof/>
         </w:rPr>
         <w:drawing>
           <wp:inline distT="0" distB="0" distL="0" distR="0" wp14:anchorId="40DED5A7" wp14:editId="0B7A4E4B">
@@ -3617,6 +3612,9 @@
         </w:tabs>
       </w:pPr>
       <w:r>
+        <w:rPr>
+          <w:noProof/>
+        </w:rPr>
         <w:lastRenderedPageBreak/>
         <w:drawing>
           <wp:inline distT="0" distB="0" distL="0" distR="0" wp14:anchorId="14BCA239" wp14:editId="1EE755E3">
@@ -3672,6 +3670,9 @@
         </w:tabs>
       </w:pPr>
       <w:r>
+        <w:rPr>
+          <w:noProof/>
+        </w:rPr>
         <w:drawing>
           <wp:inline distT="0" distB="0" distL="0" distR="0" wp14:anchorId="379AC388" wp14:editId="35497F75">
             <wp:extent cx="5943600" cy="3140710"/>
@@ -3716,6 +3717,9 @@
         </w:tabs>
       </w:pPr>
       <w:r>
+        <w:rPr>
+          <w:noProof/>
+        </w:rPr>
         <w:lastRenderedPageBreak/>
         <w:drawing>
           <wp:inline distT="0" distB="0" distL="0" distR="0" wp14:anchorId="2ED9683A" wp14:editId="2793EF21">
@@ -3767,114 +3771,13 @@
         <w:t>Bellman error displayed is average over 100 last episodes.</w:t>
       </w:r>
     </w:p>
-    <w:p/>
-    <w:p>
-      <w:pPr>
+    <w:p>
+      <w:pPr>
+        <w:pStyle w:val="ListParagraph"/>
+        <w:ind w:left="1080"/>
         <w:rPr>
           <w:rFonts w:eastAsiaTheme="minorEastAsia"/>
           <w:highlight w:val="yellow"/>
-        </w:rPr>
-      </w:pPr>
-      <w:r>
-        <w:rPr>
-          <w:highlight w:val="yellow"/>
-        </w:rPr>
-        <w:t xml:space="preserve">The results for running the </w:t>
-      </w:r>
-      <w:r>
-        <w:rPr>
-          <w:highlight w:val="yellow"/>
-        </w:rPr>
-        <w:t xml:space="preserve">learning </w:t>
-      </w:r>
-      <w:r>
-        <w:rPr>
-          <w:highlight w:val="yellow"/>
-        </w:rPr>
-        <w:t xml:space="preserve">algorithm </w:t>
-      </w:r>
-      <w:r>
-        <w:rPr>
-          <w:highlight w:val="yellow"/>
-          <w:u w:val="single"/>
-        </w:rPr>
-        <w:t>for 10,000 episodes</w:t>
-      </w:r>
-      <w:r>
-        <w:rPr>
-          <w:highlight w:val="yellow"/>
-        </w:rPr>
-        <w:t xml:space="preserve"> (with no stopping rule prior to the 10,000</w:t>
-      </w:r>
-      <w:r>
-        <w:rPr>
-          <w:highlight w:val="yellow"/>
-          <w:vertAlign w:val="superscript"/>
-        </w:rPr>
-        <w:t>th</w:t>
-      </w:r>
-      <w:r>
-        <w:rPr>
-          <w:highlight w:val="yellow"/>
-        </w:rPr>
-        <w:t xml:space="preserve"> iteration for finding solution)</w:t>
-      </w:r>
-      <w:r>
-        <w:rPr>
-          <w:highlight w:val="yellow"/>
-        </w:rPr>
-        <w:t xml:space="preserve"> for the same three seeds</w:t>
-      </w:r>
-      <w:r>
-        <w:rPr>
-          <w:highlight w:val="yellow"/>
-        </w:rPr>
-        <w:t xml:space="preserve"> are displayed below. </w:t>
-      </w:r>
-    </w:p>
-    <w:p>
-      <w:pPr>
-        <w:pStyle w:val="ListParagraph"/>
-        <w:numPr>
-          <w:ilvl w:val="0"/>
-          <w:numId w:val="4"/>
-        </w:numPr>
-        <w:ind w:firstLine="720"/>
-        <w:rPr>
-          <w:rFonts w:eastAsiaTheme="minorEastAsia"/>
-          <w:highlight w:val="yellow"/>
-        </w:rPr>
-      </w:pPr>
-      <w:r>
-        <w:rPr>
-          <w:highlight w:val="yellow"/>
-        </w:rPr>
-        <w:t>First run – Seed = 123, 10,000 episodes of training</w:t>
-      </w:r>
-    </w:p>
-    <w:p>
-      <w:pPr>
-        <w:ind w:firstLine="720"/>
-        <w:rPr>
-          <w:rFonts w:eastAsiaTheme="minorEastAsia"/>
-        </w:rPr>
-      </w:pPr>
-    </w:p>
-    <w:p>
-      <w:pPr>
-        <w:ind w:firstLine="720"/>
-        <w:rPr>
-          <w:rFonts w:eastAsiaTheme="minorEastAsia"/>
-        </w:rPr>
-      </w:pPr>
-      <w:bookmarkStart w:id="2" w:name="_GoBack"/>
-      <w:bookmarkEnd w:id="2"/>
-    </w:p>
-    <w:p>
-      <w:pPr>
-        <w:ind w:firstLine="720"/>
-        <w:rPr>
-          <w:rFonts w:eastAsiaTheme="minorEastAsia"/>
         </w:rPr>
       </w:pPr>
     </w:p>
@@ -3887,7 +3790,271 @@
         </w:numPr>
       </w:pPr>
       <w:r>
-        <w:t>We ran the greedy policy (no exploration) until solution was found (criteria for finding solution is described in previous sections (performance = 1)).</w:t>
+        <w:t>We ran the greedy policy (no exploration</w:t>
+      </w:r>
+      <w:r>
+        <w:t xml:space="preserve"> - </w:t>
+      </w:r>
+      <m:oMath>
+        <m:r>
+          <w:rPr>
+            <w:rFonts w:ascii="Cambria Math" w:hAnsi="Cambria Math"/>
+          </w:rPr>
+          <m:t>ϵ=0</m:t>
+        </m:r>
+      </m:oMath>
+      <w:r>
+        <w:t>) until solution was found (criteria for finding solution is described in previous sections (performance = 1)).</w:t>
+      </w:r>
+      <w:r>
+        <w:t xml:space="preserve"> </w:t>
+      </w:r>
+    </w:p>
+    <w:p>
+      <w:pPr>
+        <w:pStyle w:val="ListParagraph"/>
+        <w:ind w:left="540"/>
+        <w:rPr>
+          <w:rFonts w:eastAsiaTheme="minorEastAsia"/>
+        </w:rPr>
+      </w:pPr>
+      <w:r>
+        <w:t xml:space="preserve">We used same </w:t>
+      </w:r>
+      <w:r>
+        <w:t xml:space="preserve">-  </w:t>
+      </w:r>
+      <m:oMath>
+        <m:r>
+          <w:rPr>
+            <w:rFonts w:ascii="Cambria Math" w:hAnsi="Cambria Math"/>
+          </w:rPr>
+          <m:t>γ=0.99, α=0.01</m:t>
+        </m:r>
+      </m:oMath>
+      <w:r>
+        <w:rPr>
+          <w:rFonts w:eastAsiaTheme="minorEastAsia"/>
+        </w:rPr>
+        <w:t xml:space="preserve"> and seed was 123.</w:t>
+      </w:r>
+    </w:p>
+    <w:p>
+      <w:pPr>
+        <w:pStyle w:val="ListParagraph"/>
+        <w:ind w:left="540"/>
+        <w:rPr>
+          <w:rFonts w:eastAsiaTheme="minorEastAsia"/>
+        </w:rPr>
+      </w:pPr>
+      <w:r>
+        <w:rPr>
+          <w:rFonts w:eastAsiaTheme="minorEastAsia"/>
+        </w:rPr>
+        <w:t xml:space="preserve">It took the greedy policy </w:t>
+      </w:r>
+      <w:r>
+        <w:rPr>
+          <w:rFonts w:eastAsiaTheme="minorEastAsia"/>
+        </w:rPr>
+        <w:t>549</w:t>
+      </w:r>
+      <w:r>
+        <w:rPr>
+          <w:rFonts w:eastAsiaTheme="minorEastAsia"/>
+        </w:rPr>
+        <w:t xml:space="preserve">9 </w:t>
+      </w:r>
+      <w:r>
+        <w:rPr>
+          <w:rFonts w:eastAsiaTheme="minorEastAsia"/>
+        </w:rPr>
+        <w:t xml:space="preserve">iterations to reach solution. The Q function </w:t>
+      </w:r>
+      <w:r>
+        <w:rPr>
+          <w:rFonts w:eastAsiaTheme="minorEastAsia"/>
+        </w:rPr>
+        <w:t xml:space="preserve">reached reasonable </w:t>
+      </w:r>
+      <w:r>
+        <w:rPr>
+          <w:rFonts w:eastAsiaTheme="minorEastAsia"/>
+        </w:rPr>
+        <w:t xml:space="preserve">values as seen in </w:t>
+      </w:r>
+      <w:r>
+        <w:rPr>
+          <w:rFonts w:eastAsiaTheme="minorEastAsia"/>
+        </w:rPr>
+        <w:t>value of bottom hill state-</w:t>
+      </w:r>
+    </w:p>
+    <w:p>
+      <w:pPr>
+        <w:pStyle w:val="ListParagraph"/>
+        <w:ind w:left="540"/>
+        <w:rPr>
+          <w:rFonts w:eastAsiaTheme="minorEastAsia"/>
+        </w:rPr>
+      </w:pPr>
+    </w:p>
+    <w:p>
+      <w:pPr>
+        <w:pStyle w:val="ListParagraph"/>
+        <w:ind w:left="540"/>
+        <w:rPr>
+          <w:rFonts w:eastAsiaTheme="minorEastAsia"/>
+        </w:rPr>
+      </w:pPr>
+      <w:r>
+        <w:drawing>
+          <wp:inline distT="0" distB="0" distL="0" distR="0" wp14:anchorId="49920405" wp14:editId="5D763810">
+            <wp:extent cx="5943600" cy="3253740"/>
+            <wp:effectExtent l="0" t="0" r="0" b="3810"/>
+            <wp:docPr id="6" name="Picture 6"/>
+            <wp:cNvGraphicFramePr>
+              <a:graphicFrameLocks xmlns:a="http://schemas.openxmlformats.org/drawingml/2006/main" noChangeAspect="1"/>
+            </wp:cNvGraphicFramePr>
+            <a:graphic xmlns:a="http://schemas.openxmlformats.org/drawingml/2006/main">
+              <a:graphicData uri="http://schemas.openxmlformats.org/drawingml/2006/picture">
+                <pic:pic xmlns:pic="http://schemas.openxmlformats.org/drawingml/2006/picture">
+                  <pic:nvPicPr>
+                    <pic:cNvPr id="1" name=""/>
+                    <pic:cNvPicPr/>
+                  </pic:nvPicPr>
+                  <pic:blipFill>
+                    <a:blip r:embed="rId23"/>
+                    <a:stretch>
+                      <a:fillRect/>
+                    </a:stretch>
+                  </pic:blipFill>
+                  <pic:spPr>
+                    <a:xfrm>
+                      <a:off x="0" y="0"/>
+                      <a:ext cx="5943600" cy="3253740"/>
+                    </a:xfrm>
+                    <a:prstGeom prst="rect">
+                      <a:avLst/>
+                    </a:prstGeom>
+                  </pic:spPr>
+                </pic:pic>
+              </a:graphicData>
+            </a:graphic>
+          </wp:inline>
+        </w:drawing>
+      </w:r>
+    </w:p>
+    <w:p>
+      <w:pPr>
+        <w:pStyle w:val="ListParagraph"/>
+        <w:ind w:left="540"/>
+      </w:pPr>
+    </w:p>
+    <w:p>
+      <w:pPr>
+        <w:pStyle w:val="ListParagraph"/>
+        <w:ind w:left="540"/>
+      </w:pPr>
+      <w:r>
+        <w:t>Also</w:t>
+      </w:r>
+      <w:r>
+        <w:t>,</w:t>
+      </w:r>
+      <w:r>
+        <w:t xml:space="preserve"> the Bellman error reached similar values as seen in </w:t>
+      </w:r>
+      <w:r>
+        <w:t xml:space="preserve">Q-Learning runs with </w:t>
+      </w:r>
+      <m:oMath>
+        <m:r>
+          <w:rPr>
+            <w:rFonts w:ascii="Cambria Math" w:hAnsi="Cambria Math"/>
+          </w:rPr>
+          <m:t>ϵ≠</m:t>
+        </m:r>
+        <m:r>
+          <w:rPr>
+            <w:rFonts w:ascii="Cambria Math" w:hAnsi="Cambria Math"/>
+          </w:rPr>
+          <m:t>0</m:t>
+        </m:r>
+      </m:oMath>
+      <w:r>
+        <w:rPr>
+          <w:rFonts w:eastAsiaTheme="minorEastAsia"/>
+        </w:rPr>
+        <w:t xml:space="preserve">. The converges of the bellman error is not </w:t>
+      </w:r>
+      <w:r>
+        <w:rPr>
+          <w:rFonts w:eastAsiaTheme="minorEastAsia"/>
+        </w:rPr>
+        <w:t>promised (</w:t>
+      </w:r>
+      <w:r>
+        <w:rPr>
+          <w:rFonts w:eastAsiaTheme="minorEastAsia"/>
+        </w:rPr>
+        <w:t xml:space="preserve">for all </w:t>
+      </w:r>
+      <w:r>
+        <w:rPr>
+          <w:rFonts w:eastAsiaTheme="minorEastAsia"/>
+        </w:rPr>
+        <w:t xml:space="preserve"> </w:t>
+      </w:r>
+      <m:oMath>
+        <m:r>
+          <w:rPr>
+            <w:rFonts w:ascii="Cambria Math" w:hAnsi="Cambria Math"/>
+          </w:rPr>
+          <m:t>ϵ</m:t>
+        </m:r>
+      </m:oMath>
+      <w:r>
+        <w:rPr>
+          <w:rFonts w:eastAsiaTheme="minorEastAsia"/>
+        </w:rPr>
+        <w:t xml:space="preserve">s) as the Q-Learning in our case </w:t>
+      </w:r>
+      <w:r>
+        <w:rPr>
+          <w:rFonts w:eastAsiaTheme="minorEastAsia"/>
+        </w:rPr>
+        <w:t>is approxim</w:t>
+      </w:r>
+      <w:r>
+        <w:rPr>
+          <w:rFonts w:eastAsiaTheme="minorEastAsia"/>
+        </w:rPr>
+        <w:t>ate values</w:t>
+      </w:r>
+      <w:r>
+        <w:rPr>
+          <w:rFonts w:eastAsiaTheme="minorEastAsia"/>
+        </w:rPr>
+        <w:t xml:space="preserve"> </w:t>
+      </w:r>
+      <w:r>
+        <w:rPr>
+          <w:rFonts w:eastAsiaTheme="minorEastAsia"/>
+        </w:rPr>
+        <w:t xml:space="preserve">(weighted features) and all convergence </w:t>
+      </w:r>
+      <w:r>
+        <w:rPr>
+          <w:rFonts w:eastAsiaTheme="minorEastAsia"/>
+        </w:rPr>
+        <w:t xml:space="preserve">theorems have been proved for </w:t>
+      </w:r>
+      <w:r>
+        <w:rPr>
+          <w:rFonts w:eastAsiaTheme="minorEastAsia"/>
+        </w:rPr>
+        <w:t xml:space="preserve"> </w:t>
       </w:r>
     </w:p>
     <w:p>
@@ -3895,6 +4062,46 @@
         <w:pStyle w:val="ListParagraph"/>
         <w:ind w:left="360"/>
       </w:pPr>
+      <w:r>
+        <w:rPr>
+          <w:rFonts w:eastAsiaTheme="minorEastAsia"/>
+        </w:rPr>
+        <w:drawing>
+          <wp:inline distT="0" distB="0" distL="0" distR="0" wp14:anchorId="6D250B25" wp14:editId="08C2C46A">
+            <wp:extent cx="5943600" cy="3225165"/>
+            <wp:effectExtent l="0" t="0" r="0" b="0"/>
+            <wp:docPr id="5" name="Picture 5"/>
+            <wp:cNvGraphicFramePr>
+              <a:graphicFrameLocks xmlns:a="http://schemas.openxmlformats.org/drawingml/2006/main" noChangeAspect="1"/>
+            </wp:cNvGraphicFramePr>
+            <a:graphic xmlns:a="http://schemas.openxmlformats.org/drawingml/2006/main">
+              <a:graphicData uri="http://schemas.openxmlformats.org/drawingml/2006/picture">
+                <pic:pic xmlns:pic="http://schemas.openxmlformats.org/drawingml/2006/picture">
+                  <pic:nvPicPr>
+                    <pic:cNvPr id="1" name=""/>
+                    <pic:cNvPicPr/>
+                  </pic:nvPicPr>
+                  <pic:blipFill>
+                    <a:blip r:embed="rId24"/>
+                    <a:stretch>
+                      <a:fillRect/>
+                    </a:stretch>
+                  </pic:blipFill>
+                  <pic:spPr>
+                    <a:xfrm>
+                      <a:off x="0" y="0"/>
+                      <a:ext cx="5943600" cy="3225165"/>
+                    </a:xfrm>
+                    <a:prstGeom prst="rect">
+                      <a:avLst/>
+                    </a:prstGeom>
+                  </pic:spPr>
+                </pic:pic>
+              </a:graphicData>
+            </a:graphic>
+          </wp:inline>
+        </w:drawing>
+      </w:r>
     </w:p>
     <w:bookmarkEnd w:id="1"/>
     <w:p>
@@ -3908,12 +4115,55 @@
         <w:pStyle w:val="ListParagraph"/>
         <w:ind w:left="360"/>
       </w:pPr>
+      <w:r>
+        <w:t xml:space="preserve">Other plots </w:t>
+      </w:r>
+      <w:r>
+        <w:t xml:space="preserve">from the greedy policy training – </w:t>
+      </w:r>
     </w:p>
     <w:p>
       <w:pPr>
         <w:pStyle w:val="ListParagraph"/>
         <w:ind w:left="360"/>
       </w:pPr>
+      <w:r>
+        <w:drawing>
+          <wp:inline distT="0" distB="0" distL="0" distR="0" wp14:anchorId="36ECA7F4" wp14:editId="767ECFFA">
+            <wp:extent cx="5943600" cy="3187065"/>
+            <wp:effectExtent l="0" t="0" r="0" b="0"/>
+            <wp:docPr id="8" name="Picture 8"/>
+            <wp:cNvGraphicFramePr>
+              <a:graphicFrameLocks xmlns:a="http://schemas.openxmlformats.org/drawingml/2006/main" noChangeAspect="1"/>
+            </wp:cNvGraphicFramePr>
+            <a:graphic xmlns:a="http://schemas.openxmlformats.org/drawingml/2006/main">
+              <a:graphicData uri="http://schemas.openxmlformats.org/drawingml/2006/picture">
+                <pic:pic xmlns:pic="http://schemas.openxmlformats.org/drawingml/2006/picture">
+                  <pic:nvPicPr>
+                    <pic:cNvPr id="1" name=""/>
+                    <pic:cNvPicPr/>
+                  </pic:nvPicPr>
+                  <pic:blipFill>
+                    <a:blip r:embed="rId25"/>
+                    <a:stretch>
+                      <a:fillRect/>
+                    </a:stretch>
+                  </pic:blipFill>
+                  <pic:spPr>
+                    <a:xfrm>
+                      <a:off x="0" y="0"/>
+                      <a:ext cx="5943600" cy="3187065"/>
+                    </a:xfrm>
+                    <a:prstGeom prst="rect">
+                      <a:avLst/>
+                    </a:prstGeom>
+                  </pic:spPr>
+                </pic:pic>
+              </a:graphicData>
+            </a:graphic>
+          </wp:inline>
+        </w:drawing>
+      </w:r>
     </w:p>
     <w:p>
       <w:pPr>
@@ -3926,6 +4176,459 @@
         <w:pStyle w:val="ListParagraph"/>
         <w:ind w:left="360"/>
       </w:pPr>
+    </w:p>
+    <w:p>
+      <w:pPr>
+        <w:pStyle w:val="ListParagraph"/>
+        <w:ind w:left="360"/>
+      </w:pPr>
+      <w:r>
+        <w:lastRenderedPageBreak/>
+        <w:drawing>
+          <wp:inline distT="0" distB="0" distL="0" distR="0" wp14:anchorId="63CE97C1" wp14:editId="5D6F53E3">
+            <wp:extent cx="5943600" cy="3193415"/>
+            <wp:effectExtent l="0" t="0" r="0" b="6985"/>
+            <wp:docPr id="9" name="Picture 9"/>
+            <wp:cNvGraphicFramePr>
+              <a:graphicFrameLocks xmlns:a="http://schemas.openxmlformats.org/drawingml/2006/main" noChangeAspect="1"/>
+            </wp:cNvGraphicFramePr>
+            <a:graphic xmlns:a="http://schemas.openxmlformats.org/drawingml/2006/main">
+              <a:graphicData uri="http://schemas.openxmlformats.org/drawingml/2006/picture">
+                <pic:pic xmlns:pic="http://schemas.openxmlformats.org/drawingml/2006/picture">
+                  <pic:nvPicPr>
+                    <pic:cNvPr id="1" name=""/>
+                    <pic:cNvPicPr/>
+                  </pic:nvPicPr>
+                  <pic:blipFill>
+                    <a:blip r:embed="rId26"/>
+                    <a:stretch>
+                      <a:fillRect/>
+                    </a:stretch>
+                  </pic:blipFill>
+                  <pic:spPr>
+                    <a:xfrm>
+                      <a:off x="0" y="0"/>
+                      <a:ext cx="5943600" cy="3193415"/>
+                    </a:xfrm>
+                    <a:prstGeom prst="rect">
+                      <a:avLst/>
+                    </a:prstGeom>
+                  </pic:spPr>
+                </pic:pic>
+              </a:graphicData>
+            </a:graphic>
+          </wp:inline>
+        </w:drawing>
+      </w:r>
+    </w:p>
+    <w:p>
+      <w:pPr>
+        <w:pStyle w:val="ListParagraph"/>
+        <w:numPr>
+          <w:ilvl w:val="0"/>
+          <w:numId w:val="2"/>
+        </w:numPr>
+      </w:pPr>
+      <w:r>
+        <w:t>We ran</w:t>
+      </w:r>
+      <w:r>
+        <w:t xml:space="preserve"> the Q-Learning algorithm for </w:t>
+      </w:r>
+      <w:r>
+        <w:t xml:space="preserve">5 different </w:t>
+      </w:r>
+      <m:oMath>
+        <m:r>
+          <w:rPr>
+            <w:rFonts w:ascii="Cambria Math" w:hAnsi="Cambria Math"/>
+          </w:rPr>
+          <m:t>ϵ</m:t>
+        </m:r>
+      </m:oMath>
+      <w:r>
+        <w:t xml:space="preserve"> values - </w:t>
+      </w:r>
+      <w:r>
+        <w:t>1.0, 0.75, 0.5, 0.3, 0.01</w:t>
+      </w:r>
+      <w:r>
+        <w:t>. Plots of to</w:t>
+      </w:r>
+      <w:r>
+        <w:t>t</w:t>
+      </w:r>
+      <w:r>
+        <w:t>al rewards ov</w:t>
+      </w:r>
+      <w:r>
+        <w:t>er episodes</w:t>
+      </w:r>
+      <w:r>
+        <w:t xml:space="preserve"> </w:t>
+      </w:r>
+      <w:r>
+        <w:t xml:space="preserve">for each </w:t>
+      </w:r>
+      <m:oMath>
+        <m:r>
+          <w:rPr>
+            <w:rFonts w:ascii="Cambria Math" w:hAnsi="Cambria Math"/>
+          </w:rPr>
+          <m:t>ϵ</m:t>
+        </m:r>
+      </m:oMath>
+      <w:r>
+        <w:rPr>
+          <w:rFonts w:eastAsiaTheme="minorEastAsia"/>
+        </w:rPr>
+        <w:t xml:space="preserve"> displayed below.</w:t>
+      </w:r>
+      <w:r>
+        <w:rPr>
+          <w:rFonts w:eastAsiaTheme="minorEastAsia"/>
+        </w:rPr>
+        <w:t xml:space="preserve"> The best value was </w:t>
+      </w:r>
+      <m:oMath>
+        <m:r>
+          <w:rPr>
+            <w:rFonts w:ascii="Cambria Math" w:eastAsiaTheme="minorEastAsia" w:hAnsi="Cambria Math"/>
+          </w:rPr>
+          <m:t>ϵ=0.3</m:t>
+        </m:r>
+      </m:oMath>
+      <w:r>
+        <w:rPr>
+          <w:rFonts w:eastAsiaTheme="minorEastAsia"/>
+        </w:rPr>
+        <w:t xml:space="preserve"> due to its </w:t>
+      </w:r>
+      <w:r>
+        <w:rPr>
+          <w:rFonts w:eastAsiaTheme="minorEastAsia"/>
+        </w:rPr>
+        <w:t xml:space="preserve">short training </w:t>
+      </w:r>
+      <w:r>
+        <w:rPr>
+          <w:rFonts w:eastAsiaTheme="minorEastAsia"/>
+        </w:rPr>
+        <w:t xml:space="preserve">run time till finding </w:t>
+      </w:r>
+      <w:r>
+        <w:rPr>
+          <w:rFonts w:eastAsiaTheme="minorEastAsia"/>
+        </w:rPr>
+        <w:t>solution</w:t>
+      </w:r>
+      <w:r>
+        <w:rPr>
+          <w:rFonts w:eastAsiaTheme="minorEastAsia"/>
+        </w:rPr>
+        <w:t xml:space="preserve"> </w:t>
+      </w:r>
+      <w:r>
+        <w:rPr>
+          <w:rFonts w:eastAsiaTheme="minorEastAsia"/>
+        </w:rPr>
+        <w:t>(</w:t>
+      </w:r>
+      <w:r>
+        <w:rPr>
+          <w:rFonts w:eastAsiaTheme="minorEastAsia"/>
+        </w:rPr>
+        <w:t>29 episodes).</w:t>
+      </w:r>
+    </w:p>
+    <w:p>
+      <w:pPr>
+        <w:ind w:left="180"/>
+      </w:pPr>
+      <w:r>
+        <w:drawing>
+          <wp:inline distT="0" distB="0" distL="0" distR="0" wp14:anchorId="671229BD" wp14:editId="6CCD24F2">
+            <wp:extent cx="5943600" cy="3054985"/>
+            <wp:effectExtent l="0" t="0" r="0" b="0"/>
+            <wp:docPr id="24" name="Picture 24"/>
+            <wp:cNvGraphicFramePr>
+              <a:graphicFrameLocks xmlns:a="http://schemas.openxmlformats.org/drawingml/2006/main" noChangeAspect="1"/>
+            </wp:cNvGraphicFramePr>
+            <a:graphic xmlns:a="http://schemas.openxmlformats.org/drawingml/2006/main">
+              <a:graphicData uri="http://schemas.openxmlformats.org/drawingml/2006/picture">
+                <pic:pic xmlns:pic="http://schemas.openxmlformats.org/drawingml/2006/picture">
+                  <pic:nvPicPr>
+                    <pic:cNvPr id="1" name=""/>
+                    <pic:cNvPicPr/>
+                  </pic:nvPicPr>
+                  <pic:blipFill>
+                    <a:blip r:embed="rId27"/>
+                    <a:stretch>
+                      <a:fillRect/>
+                    </a:stretch>
+                  </pic:blipFill>
+                  <pic:spPr>
+                    <a:xfrm>
+                      <a:off x="0" y="0"/>
+                      <a:ext cx="5943600" cy="3054985"/>
+                    </a:xfrm>
+                    <a:prstGeom prst="rect">
+                      <a:avLst/>
+                    </a:prstGeom>
+                  </pic:spPr>
+                </pic:pic>
+              </a:graphicData>
+            </a:graphic>
+          </wp:inline>
+        </w:drawing>
+      </w:r>
+    </w:p>
+    <w:p>
+      <w:pPr>
+        <w:ind w:left="180"/>
+      </w:pPr>
+      <w:r>
+        <w:t>Solved in 89 episodes</w:t>
+      </w:r>
+      <w:r>
+        <w:t>.</w:t>
+      </w:r>
+    </w:p>
+    <w:p/>
+    <w:p>
+      <w:pPr>
+        <w:pStyle w:val="ListParagraph"/>
+        <w:ind w:left="540"/>
+      </w:pPr>
+    </w:p>
+    <w:p>
+      <w:pPr>
+        <w:pStyle w:val="ListParagraph"/>
+        <w:ind w:left="540"/>
+      </w:pPr>
+      <w:r>
+        <w:lastRenderedPageBreak/>
+        <w:drawing>
+          <wp:inline distT="0" distB="0" distL="0" distR="0" wp14:anchorId="2C63E572" wp14:editId="29417E08">
+            <wp:extent cx="5943600" cy="3230880"/>
+            <wp:effectExtent l="0" t="0" r="0" b="7620"/>
+            <wp:docPr id="23" name="Picture 23"/>
+            <wp:cNvGraphicFramePr>
+              <a:graphicFrameLocks xmlns:a="http://schemas.openxmlformats.org/drawingml/2006/main" noChangeAspect="1"/>
+            </wp:cNvGraphicFramePr>
+            <a:graphic xmlns:a="http://schemas.openxmlformats.org/drawingml/2006/main">
+              <a:graphicData uri="http://schemas.openxmlformats.org/drawingml/2006/picture">
+                <pic:pic xmlns:pic="http://schemas.openxmlformats.org/drawingml/2006/picture">
+                  <pic:nvPicPr>
+                    <pic:cNvPr id="1" name=""/>
+                    <pic:cNvPicPr/>
+                  </pic:nvPicPr>
+                  <pic:blipFill>
+                    <a:blip r:embed="rId28"/>
+                    <a:stretch>
+                      <a:fillRect/>
+                    </a:stretch>
+                  </pic:blipFill>
+                  <pic:spPr>
+                    <a:xfrm>
+                      <a:off x="0" y="0"/>
+                      <a:ext cx="5943600" cy="3230880"/>
+                    </a:xfrm>
+                    <a:prstGeom prst="rect">
+                      <a:avLst/>
+                    </a:prstGeom>
+                  </pic:spPr>
+                </pic:pic>
+              </a:graphicData>
+            </a:graphic>
+          </wp:inline>
+        </w:drawing>
+      </w:r>
+    </w:p>
+    <w:p>
+      <w:pPr>
+        <w:pStyle w:val="ListParagraph"/>
+        <w:ind w:left="540"/>
+      </w:pPr>
+      <w:r>
+        <w:t>Solved in 299 episodes</w:t>
+      </w:r>
+      <w:r>
+        <w:t>.</w:t>
+      </w:r>
+    </w:p>
+    <w:p>
+      <w:pPr>
+        <w:pStyle w:val="ListParagraph"/>
+        <w:ind w:left="540"/>
+      </w:pPr>
+      <w:r>
+        <w:drawing>
+          <wp:inline distT="0" distB="0" distL="0" distR="0" wp14:anchorId="63AC26B6" wp14:editId="51F85670">
+            <wp:extent cx="5943600" cy="3217545"/>
+            <wp:effectExtent l="0" t="0" r="0" b="1905"/>
+            <wp:docPr id="22" name="Picture 22"/>
+            <wp:cNvGraphicFramePr>
+              <a:graphicFrameLocks xmlns:a="http://schemas.openxmlformats.org/drawingml/2006/main" noChangeAspect="1"/>
+            </wp:cNvGraphicFramePr>
+            <a:graphic xmlns:a="http://schemas.openxmlformats.org/drawingml/2006/main">
+              <a:graphicData uri="http://schemas.openxmlformats.org/drawingml/2006/picture">
+                <pic:pic xmlns:pic="http://schemas.openxmlformats.org/drawingml/2006/picture">
+                  <pic:nvPicPr>
+                    <pic:cNvPr id="1" name=""/>
+                    <pic:cNvPicPr/>
+                  </pic:nvPicPr>
+                  <pic:blipFill>
+                    <a:blip r:embed="rId29"/>
+                    <a:stretch>
+                      <a:fillRect/>
+                    </a:stretch>
+                  </pic:blipFill>
+                  <pic:spPr>
+                    <a:xfrm>
+                      <a:off x="0" y="0"/>
+                      <a:ext cx="5943600" cy="3217545"/>
+                    </a:xfrm>
+                    <a:prstGeom prst="rect">
+                      <a:avLst/>
+                    </a:prstGeom>
+                  </pic:spPr>
+                </pic:pic>
+              </a:graphicData>
+            </a:graphic>
+          </wp:inline>
+        </w:drawing>
+      </w:r>
+    </w:p>
+    <w:p>
+      <w:pPr>
+        <w:pStyle w:val="ListParagraph"/>
+        <w:ind w:left="540"/>
+      </w:pPr>
+      <w:r>
+        <w:t>Solved in 39 episodes</w:t>
+      </w:r>
+      <w:r>
+        <w:t>.</w:t>
+      </w:r>
+    </w:p>
+    <w:p/>
+    <w:p>
+      <w:r>
+        <w:lastRenderedPageBreak/>
+        <w:drawing>
+          <wp:inline distT="0" distB="0" distL="0" distR="0" wp14:anchorId="4D453BCD" wp14:editId="4174AF95">
+            <wp:extent cx="5943600" cy="3235960"/>
+            <wp:effectExtent l="0" t="0" r="0" b="2540"/>
+            <wp:docPr id="21" name="Picture 21"/>
+            <wp:cNvGraphicFramePr>
+              <a:graphicFrameLocks xmlns:a="http://schemas.openxmlformats.org/drawingml/2006/main" noChangeAspect="1"/>
+            </wp:cNvGraphicFramePr>
+            <a:graphic xmlns:a="http://schemas.openxmlformats.org/drawingml/2006/main">
+              <a:graphicData uri="http://schemas.openxmlformats.org/drawingml/2006/picture">
+                <pic:pic xmlns:pic="http://schemas.openxmlformats.org/drawingml/2006/picture">
+                  <pic:nvPicPr>
+                    <pic:cNvPr id="1" name=""/>
+                    <pic:cNvPicPr/>
+                  </pic:nvPicPr>
+                  <pic:blipFill>
+                    <a:blip r:embed="rId30"/>
+                    <a:stretch>
+                      <a:fillRect/>
+                    </a:stretch>
+                  </pic:blipFill>
+                  <pic:spPr>
+                    <a:xfrm>
+                      <a:off x="0" y="0"/>
+                      <a:ext cx="5943600" cy="3235960"/>
+                    </a:xfrm>
+                    <a:prstGeom prst="rect">
+                      <a:avLst/>
+                    </a:prstGeom>
+                  </pic:spPr>
+                </pic:pic>
+              </a:graphicData>
+            </a:graphic>
+          </wp:inline>
+        </w:drawing>
+      </w:r>
+    </w:p>
+    <w:p>
+      <w:r>
+        <w:t>Solved in 29 episodes</w:t>
+      </w:r>
+      <w:r>
+        <w:t>.</w:t>
+      </w:r>
+    </w:p>
+    <w:p>
+      <w:r>
+        <w:drawing>
+          <wp:inline distT="0" distB="0" distL="0" distR="0" wp14:anchorId="42FF97C5" wp14:editId="496E7325">
+            <wp:extent cx="5943600" cy="3152775"/>
+            <wp:effectExtent l="0" t="0" r="0" b="9525"/>
+            <wp:docPr id="20" name="Picture 20"/>
+            <wp:cNvGraphicFramePr>
+              <a:graphicFrameLocks xmlns:a="http://schemas.openxmlformats.org/drawingml/2006/main" noChangeAspect="1"/>
+            </wp:cNvGraphicFramePr>
+            <a:graphic xmlns:a="http://schemas.openxmlformats.org/drawingml/2006/main">
+              <a:graphicData uri="http://schemas.openxmlformats.org/drawingml/2006/picture">
+                <pic:pic xmlns:pic="http://schemas.openxmlformats.org/drawingml/2006/picture">
+                  <pic:nvPicPr>
+                    <pic:cNvPr id="1" name=""/>
+                    <pic:cNvPicPr/>
+                  </pic:nvPicPr>
+                  <pic:blipFill>
+                    <a:blip r:embed="rId31"/>
+                    <a:stretch>
+                      <a:fillRect/>
+                    </a:stretch>
+                  </pic:blipFill>
+                  <pic:spPr>
+                    <a:xfrm>
+                      <a:off x="0" y="0"/>
+                      <a:ext cx="5943600" cy="3152775"/>
+                    </a:xfrm>
+                    <a:prstGeom prst="rect">
+                      <a:avLst/>
+                    </a:prstGeom>
+                  </pic:spPr>
+                </pic:pic>
+              </a:graphicData>
+            </a:graphic>
+          </wp:inline>
+        </w:drawing>
+      </w:r>
+    </w:p>
+    <w:p>
+      <w:r>
+        <w:t>Solved in 2649 episodes</w:t>
+      </w:r>
+      <w:r>
+        <w:t>.</w:t>
+      </w:r>
+      <w:bookmarkStart w:id="2" w:name="_GoBack"/>
+      <w:bookmarkEnd w:id="2"/>
+    </w:p>
+    <w:p>
+      <w:pPr>
+        <w:tabs>
+          <w:tab w:val="left" w:pos="1114"/>
+        </w:tabs>
+      </w:pPr>
+      <w:r>
+        <w:tab/>
+      </w:r>
+    </w:p>
+    <w:p>
+      <w:pPr>
+        <w:tabs>
+          <w:tab w:val="left" w:pos="914"/>
+        </w:tabs>
+      </w:pPr>
+      <w:r>
+        <w:tab/>
+      </w:r>
     </w:p>
     <w:p/>
     <w:sectPr>

</xml_diff>